<commit_message>
Moved the domain classes back to inspired.data
</commit_message>
<xml_diff>
--- a/Documents/Inventory - Use Case.docx
+++ b/Documents/Inventory - Use Case.docx
@@ -6110,6 +6110,28 @@
           </w:p>
           <w:p>
             <w:pPr>
+              <w:pStyle w:val="ListParagraph"/>
+              <w:numPr>
+                <w:ilvl w:val="1"/>
+                <w:numId w:val="5"/>
+              </w:numPr>
+              <w:rPr>
+                <w:rFonts w:cs="Arial"/>
+                <w:b/>
+                <w:szCs w:val="20"/>
+              </w:rPr>
+            </w:pPr>
+            <w:r>
+              <w:rPr>
+                <w:rFonts w:cs="Arial"/>
+                <w:b/>
+                <w:szCs w:val="20"/>
+              </w:rPr>
+              <w:t>Image upload</w:t>
+            </w:r>
+          </w:p>
+          <w:p>
+            <w:pPr>
               <w:rPr>
                 <w:rFonts w:cs="Arial"/>
                 <w:szCs w:val="20"/>
@@ -6487,6 +6509,7 @@
                 <w:rFonts w:cs="Arial"/>
                 <w:szCs w:val="20"/>
               </w:rPr>
+              <w:lastRenderedPageBreak/>
               <w:t xml:space="preserve">Enter margin percentage, validation to check if it’s a number </w:t>
             </w:r>
           </w:p>
@@ -6507,7 +6530,6 @@
                 <w:rFonts w:cs="Arial"/>
                 <w:szCs w:val="20"/>
               </w:rPr>
-              <w:lastRenderedPageBreak/>
               <w:t>Option to select if the stock will be handled based on Bat</w:t>
             </w:r>
             <w:r>
@@ -7483,6 +7505,7 @@
                 <w:b/>
                 <w:szCs w:val="20"/>
               </w:rPr>
+              <w:lastRenderedPageBreak/>
               <w:t>Packaging Details</w:t>
             </w:r>
           </w:p>
@@ -7503,7 +7526,6 @@
                 <w:rFonts w:cs="Arial"/>
                 <w:szCs w:val="20"/>
               </w:rPr>
-              <w:lastRenderedPageBreak/>
               <w:t xml:space="preserve">The details like Length, Width, Height, Gross weight &amp; </w:t>
             </w:r>
             <w:proofErr w:type="gramStart"/>
@@ -8457,7 +8479,15 @@
                 <w:rFonts w:cs="Arial"/>
                 <w:szCs w:val="20"/>
               </w:rPr>
-              <w:t xml:space="preserve"> this would be configurable and would be looked at after the sales module.</w:t>
+              <w:t xml:space="preserve"> this would be configurable and would be </w:t>
+            </w:r>
+            <w:r>
+              <w:rPr>
+                <w:rFonts w:cs="Arial"/>
+                <w:szCs w:val="20"/>
+              </w:rPr>
+              <w:lastRenderedPageBreak/>
+              <w:t>looked at after the sales module.</w:t>
             </w:r>
           </w:p>
           <w:p>
@@ -8478,7 +8508,6 @@
                 <w:rFonts w:cs="Arial"/>
                 <w:szCs w:val="20"/>
               </w:rPr>
-              <w:lastRenderedPageBreak/>
               <w:t xml:space="preserve"> </w:t>
             </w:r>
             <w:r>
@@ -9200,7 +9229,6 @@
       </w:pPr>
       <w:bookmarkStart w:id="5" w:name="_Toc393369583"/>
       <w:r>
-        <w:lastRenderedPageBreak/>
         <w:t>Category Master</w:t>
       </w:r>
       <w:bookmarkEnd w:id="5"/>
@@ -23205,7 +23233,7 @@
         <w:sz w:val="12"/>
         <w:szCs w:val="12"/>
       </w:rPr>
-      <w:t>21</w:t>
+      <w:t>6</w:t>
     </w:r>
     <w:r>
       <w:rPr>
@@ -23248,7 +23276,7 @@
         <w:sz w:val="12"/>
         <w:szCs w:val="12"/>
       </w:rPr>
-      <w:t>7/16/2014</w:t>
+      <w:t>7/17/2014</w:t>
     </w:r>
     <w:r>
       <w:rPr>
@@ -27864,7 +27892,7 @@
 </file>
 
 <file path=customXml/itemProps1.xml><?xml version="1.0" encoding="utf-8"?>
-<ds:datastoreItem xmlns:ds="http://schemas.openxmlformats.org/officeDocument/2006/customXml" ds:itemID="{4364D366-B7A1-4103-B2C7-601C461E8C61}">
+<ds:datastoreItem xmlns:ds="http://schemas.openxmlformats.org/officeDocument/2006/customXml" ds:itemID="{6D7B63EC-924B-4C1F-9B0A-4576B0457E21}">
   <ds:schemaRefs>
     <ds:schemaRef ds:uri="http://schemas.openxmlformats.org/officeDocument/2006/bibliography"/>
   </ds:schemaRefs>

</xml_diff>